<commit_message>
a the lam sao ma a
</commit_message>
<xml_diff>
--- a/ROUND 1/H/H.docx
+++ b/ROUND 1/H/H.docx
@@ -4,6 +4,7 @@
   <w:body>
     <w:p>
       <w:pPr>
+        <w:jc w:val="both"/>
         <w:rPr>
           <w:rFonts w:ascii="Times New Roman" w:hAnsi="Times New Roman" w:cs="Times New Roman"/>
           <w:sz w:val="28"/>
@@ -57,6 +58,7 @@
     </w:p>
     <w:p>
       <w:pPr>
+        <w:jc w:val="both"/>
         <w:rPr>
           <w:rFonts w:ascii="Times New Roman" w:hAnsi="Times New Roman" w:cs="Times New Roman"/>
           <w:sz w:val="28"/>
@@ -305,6 +307,7 @@
           <w:ilvl w:val="0"/>
           <w:numId w:val="1"/>
         </w:numPr>
+        <w:jc w:val="both"/>
         <w:rPr>
           <w:rFonts w:ascii="Times New Roman" w:hAnsi="Times New Roman" w:cs="Times New Roman"/>
           <w:sz w:val="28"/>
@@ -481,6 +484,7 @@
           <w:ilvl w:val="0"/>
           <w:numId w:val="1"/>
         </w:numPr>
+        <w:jc w:val="both"/>
         <w:rPr>
           <w:rFonts w:ascii="Times New Roman" w:hAnsi="Times New Roman" w:cs="Times New Roman"/>
           <w:sz w:val="28"/>
@@ -616,6 +620,7 @@
     </w:p>
     <w:p>
       <w:pPr>
+        <w:jc w:val="both"/>
         <w:rPr>
           <w:rFonts w:ascii="Times New Roman" w:hAnsi="Times New Roman" w:cs="Times New Roman"/>
           <w:sz w:val="28"/>
@@ -987,6 +992,7 @@
     </w:p>
     <w:p>
       <w:pPr>
+        <w:jc w:val="both"/>
         <w:rPr>
           <w:rFonts w:ascii="Times New Roman" w:hAnsi="Times New Roman" w:cs="Times New Roman"/>
           <w:sz w:val="28"/>
@@ -1602,6 +1608,7 @@
     </w:p>
     <w:p>
       <w:pPr>
+        <w:jc w:val="both"/>
         <w:rPr>
           <w:rFonts w:ascii="Times New Roman" w:hAnsi="Times New Roman" w:cs="Times New Roman"/>
           <w:sz w:val="28"/>
@@ -1624,6 +1631,7 @@
           <w:ilvl w:val="0"/>
           <w:numId w:val="1"/>
         </w:numPr>
+        <w:jc w:val="both"/>
         <w:rPr>
           <w:rFonts w:ascii="Times New Roman" w:hAnsi="Times New Roman" w:cs="Times New Roman"/>
           <w:sz w:val="28"/>
@@ -1754,23 +1762,7 @@
           <w:sz w:val="28"/>
           <w:szCs w:val="28"/>
         </w:rPr>
-        <w:t xml:space="preserve"> T (1≤ T </w:t>
-      </w:r>
-      <w:r>
-        <w:rPr>
-          <w:rFonts w:ascii="Times New Roman" w:hAnsi="Times New Roman" w:cs="Times New Roman"/>
-          <w:sz w:val="28"/>
-          <w:szCs w:val="28"/>
-        </w:rPr>
-        <w:t>≤</w:t>
-      </w:r>
-      <w:r>
-        <w:rPr>
-          <w:rFonts w:ascii="Times New Roman" w:hAnsi="Times New Roman" w:cs="Times New Roman"/>
-          <w:sz w:val="28"/>
-          <w:szCs w:val="28"/>
-        </w:rPr>
-        <w:t xml:space="preserve"> 10</w:t>
+        <w:t xml:space="preserve"> T (1≤ T ≤ 10</w:t>
       </w:r>
       <w:r>
         <w:rPr>
@@ -1882,6 +1874,7 @@
     </w:p>
     <w:p>
       <w:pPr>
+        <w:jc w:val="both"/>
         <w:rPr>
           <w:rFonts w:ascii="Times New Roman" w:hAnsi="Times New Roman" w:cs="Times New Roman"/>
           <w:sz w:val="28"/>
@@ -1896,8 +1889,6 @@
         </w:rPr>
         <w:t xml:space="preserve">     -   </w:t>
       </w:r>
-      <w:bookmarkStart w:id="0" w:name="_GoBack"/>
-      <w:bookmarkEnd w:id="0"/>
       <w:r>
         <w:rPr>
           <w:rFonts w:ascii="Times New Roman" w:hAnsi="Times New Roman" w:cs="Times New Roman"/>
@@ -2066,23 +2057,7 @@
           <w:sz w:val="28"/>
           <w:szCs w:val="28"/>
         </w:rPr>
-        <w:t xml:space="preserve"> b (1 </w:t>
-      </w:r>
-      <w:r>
-        <w:rPr>
-          <w:rFonts w:ascii="Times New Roman" w:hAnsi="Times New Roman" w:cs="Times New Roman"/>
-          <w:sz w:val="28"/>
-          <w:szCs w:val="28"/>
-        </w:rPr>
-        <w:t>≤</w:t>
-      </w:r>
-      <w:r>
-        <w:rPr>
-          <w:rFonts w:ascii="Times New Roman" w:hAnsi="Times New Roman" w:cs="Times New Roman"/>
-          <w:sz w:val="28"/>
-          <w:szCs w:val="28"/>
-        </w:rPr>
-        <w:t xml:space="preserve"> </w:t>
+        <w:t xml:space="preserve"> b (1 ≤ </w:t>
       </w:r>
       <w:proofErr w:type="spellStart"/>
       <w:r>
@@ -2110,23 +2085,7 @@
           <w:sz w:val="28"/>
           <w:szCs w:val="28"/>
         </w:rPr>
-        <w:t xml:space="preserve"> </w:t>
-      </w:r>
-      <w:r>
-        <w:rPr>
-          <w:rFonts w:ascii="Times New Roman" w:hAnsi="Times New Roman" w:cs="Times New Roman"/>
-          <w:sz w:val="28"/>
-          <w:szCs w:val="28"/>
-        </w:rPr>
-        <w:t>≤</w:t>
-      </w:r>
-      <w:r>
-        <w:rPr>
-          <w:rFonts w:ascii="Times New Roman" w:hAnsi="Times New Roman" w:cs="Times New Roman"/>
-          <w:sz w:val="28"/>
-          <w:szCs w:val="28"/>
-        </w:rPr>
-        <w:t xml:space="preserve"> 10</w:t>
+        <w:t xml:space="preserve"> ≤ 10</w:t>
       </w:r>
       <w:r>
         <w:rPr>
@@ -2148,6 +2107,7 @@
     </w:p>
     <w:p>
       <w:pPr>
+        <w:jc w:val="both"/>
         <w:rPr>
           <w:rFonts w:ascii="Times New Roman" w:hAnsi="Times New Roman" w:cs="Times New Roman"/>
           <w:sz w:val="28"/>
@@ -2170,6 +2130,7 @@
           <w:ilvl w:val="0"/>
           <w:numId w:val="1"/>
         </w:numPr>
+        <w:jc w:val="both"/>
         <w:rPr>
           <w:rFonts w:ascii="Times New Roman" w:hAnsi="Times New Roman" w:cs="Times New Roman"/>
           <w:sz w:val="28"/>
@@ -2212,6 +2173,728 @@
         <w:t>dòng</w:t>
       </w:r>
       <w:proofErr w:type="spellEnd"/>
+      <w:r>
+        <w:rPr>
+          <w:rFonts w:ascii="Times New Roman" w:hAnsi="Times New Roman" w:cs="Times New Roman"/>
+          <w:sz w:val="28"/>
+          <w:szCs w:val="28"/>
+        </w:rPr>
+        <w:t>:</w:t>
+      </w:r>
+    </w:p>
+    <w:p>
+      <w:pPr>
+        <w:pStyle w:val="ListParagraph"/>
+        <w:numPr>
+          <w:ilvl w:val="0"/>
+          <w:numId w:val="1"/>
+        </w:numPr>
+        <w:jc w:val="both"/>
+        <w:rPr>
+          <w:rFonts w:ascii="Times New Roman" w:hAnsi="Times New Roman" w:cs="Times New Roman"/>
+          <w:sz w:val="28"/>
+          <w:szCs w:val="28"/>
+        </w:rPr>
+      </w:pPr>
+      <w:proofErr w:type="spellStart"/>
+      <w:r>
+        <w:rPr>
+          <w:rFonts w:ascii="Times New Roman" w:hAnsi="Times New Roman" w:cs="Times New Roman"/>
+          <w:sz w:val="28"/>
+          <w:szCs w:val="28"/>
+        </w:rPr>
+        <w:t>Dòng</w:t>
+      </w:r>
+      <w:proofErr w:type="spellEnd"/>
+      <w:r>
+        <w:rPr>
+          <w:rFonts w:ascii="Times New Roman" w:hAnsi="Times New Roman" w:cs="Times New Roman"/>
+          <w:sz w:val="28"/>
+          <w:szCs w:val="28"/>
+        </w:rPr>
+        <w:t xml:space="preserve"> </w:t>
+      </w:r>
+      <w:proofErr w:type="spellStart"/>
+      <w:r>
+        <w:rPr>
+          <w:rFonts w:ascii="Times New Roman" w:hAnsi="Times New Roman" w:cs="Times New Roman"/>
+          <w:sz w:val="28"/>
+          <w:szCs w:val="28"/>
+        </w:rPr>
+        <w:t>thứ</w:t>
+      </w:r>
+      <w:proofErr w:type="spellEnd"/>
+      <w:r>
+        <w:rPr>
+          <w:rFonts w:ascii="Times New Roman" w:hAnsi="Times New Roman" w:cs="Times New Roman"/>
+          <w:sz w:val="28"/>
+          <w:szCs w:val="28"/>
+        </w:rPr>
+        <w:t xml:space="preserve"> I </w:t>
+      </w:r>
+      <w:proofErr w:type="spellStart"/>
+      <w:r>
+        <w:rPr>
+          <w:rFonts w:ascii="Times New Roman" w:hAnsi="Times New Roman" w:cs="Times New Roman"/>
+          <w:sz w:val="28"/>
+          <w:szCs w:val="28"/>
+        </w:rPr>
+        <w:t>chứ</w:t>
+      </w:r>
+      <w:proofErr w:type="spellEnd"/>
+      <w:r>
+        <w:rPr>
+          <w:rFonts w:ascii="Times New Roman" w:hAnsi="Times New Roman" w:cs="Times New Roman"/>
+          <w:sz w:val="28"/>
+          <w:szCs w:val="28"/>
+        </w:rPr>
+        <w:t xml:space="preserve"> </w:t>
+      </w:r>
+      <w:proofErr w:type="spellStart"/>
+      <w:r>
+        <w:rPr>
+          <w:rFonts w:ascii="Times New Roman" w:hAnsi="Times New Roman" w:cs="Times New Roman"/>
+          <w:sz w:val="28"/>
+          <w:szCs w:val="28"/>
+        </w:rPr>
+        <w:t>câu</w:t>
+      </w:r>
+      <w:proofErr w:type="spellEnd"/>
+      <w:r>
+        <w:rPr>
+          <w:rFonts w:ascii="Times New Roman" w:hAnsi="Times New Roman" w:cs="Times New Roman"/>
+          <w:sz w:val="28"/>
+          <w:szCs w:val="28"/>
+        </w:rPr>
+        <w:t xml:space="preserve"> </w:t>
+      </w:r>
+      <w:proofErr w:type="spellStart"/>
+      <w:r>
+        <w:rPr>
+          <w:rFonts w:ascii="Times New Roman" w:hAnsi="Times New Roman" w:cs="Times New Roman"/>
+          <w:sz w:val="28"/>
+          <w:szCs w:val="28"/>
+        </w:rPr>
+        <w:t>trả</w:t>
+      </w:r>
+      <w:proofErr w:type="spellEnd"/>
+      <w:r>
+        <w:rPr>
+          <w:rFonts w:ascii="Times New Roman" w:hAnsi="Times New Roman" w:cs="Times New Roman"/>
+          <w:sz w:val="28"/>
+          <w:szCs w:val="28"/>
+        </w:rPr>
+        <w:t xml:space="preserve"> </w:t>
+      </w:r>
+      <w:proofErr w:type="spellStart"/>
+      <w:r>
+        <w:rPr>
+          <w:rFonts w:ascii="Times New Roman" w:hAnsi="Times New Roman" w:cs="Times New Roman"/>
+          <w:sz w:val="28"/>
+          <w:szCs w:val="28"/>
+        </w:rPr>
+        <w:t>lời</w:t>
+      </w:r>
+      <w:proofErr w:type="spellEnd"/>
+      <w:r>
+        <w:rPr>
+          <w:rFonts w:ascii="Times New Roman" w:hAnsi="Times New Roman" w:cs="Times New Roman"/>
+          <w:sz w:val="28"/>
+          <w:szCs w:val="28"/>
+        </w:rPr>
+        <w:t xml:space="preserve"> </w:t>
+      </w:r>
+      <w:proofErr w:type="spellStart"/>
+      <w:r>
+        <w:rPr>
+          <w:rFonts w:ascii="Times New Roman" w:hAnsi="Times New Roman" w:cs="Times New Roman"/>
+          <w:sz w:val="28"/>
+          <w:szCs w:val="28"/>
+        </w:rPr>
+        <w:t>cho</w:t>
+      </w:r>
+      <w:proofErr w:type="spellEnd"/>
+      <w:r>
+        <w:rPr>
+          <w:rFonts w:ascii="Times New Roman" w:hAnsi="Times New Roman" w:cs="Times New Roman"/>
+          <w:sz w:val="28"/>
+          <w:szCs w:val="28"/>
+        </w:rPr>
+        <w:t xml:space="preserve"> </w:t>
+      </w:r>
+      <w:proofErr w:type="spellStart"/>
+      <w:r>
+        <w:rPr>
+          <w:rFonts w:ascii="Times New Roman" w:hAnsi="Times New Roman" w:cs="Times New Roman"/>
+          <w:sz w:val="28"/>
+          <w:szCs w:val="28"/>
+        </w:rPr>
+        <w:t>thử</w:t>
+      </w:r>
+      <w:proofErr w:type="spellEnd"/>
+      <w:r>
+        <w:rPr>
+          <w:rFonts w:ascii="Times New Roman" w:hAnsi="Times New Roman" w:cs="Times New Roman"/>
+          <w:sz w:val="28"/>
+          <w:szCs w:val="28"/>
+        </w:rPr>
+        <w:t xml:space="preserve"> </w:t>
+      </w:r>
+      <w:proofErr w:type="spellStart"/>
+      <w:r>
+        <w:rPr>
+          <w:rFonts w:ascii="Times New Roman" w:hAnsi="Times New Roman" w:cs="Times New Roman"/>
+          <w:sz w:val="28"/>
+          <w:szCs w:val="28"/>
+        </w:rPr>
+        <w:t>nhiệm</w:t>
+      </w:r>
+      <w:proofErr w:type="spellEnd"/>
+      <w:r>
+        <w:rPr>
+          <w:rFonts w:ascii="Times New Roman" w:hAnsi="Times New Roman" w:cs="Times New Roman"/>
+          <w:sz w:val="28"/>
+          <w:szCs w:val="28"/>
+        </w:rPr>
+        <w:t xml:space="preserve"> </w:t>
+      </w:r>
+      <w:proofErr w:type="spellStart"/>
+      <w:r>
+        <w:rPr>
+          <w:rFonts w:ascii="Times New Roman" w:hAnsi="Times New Roman" w:cs="Times New Roman"/>
+          <w:sz w:val="28"/>
+          <w:szCs w:val="28"/>
+        </w:rPr>
+        <w:t>thứ</w:t>
+      </w:r>
+      <w:proofErr w:type="spellEnd"/>
+      <w:r>
+        <w:rPr>
+          <w:rFonts w:ascii="Times New Roman" w:hAnsi="Times New Roman" w:cs="Times New Roman"/>
+          <w:sz w:val="28"/>
+          <w:szCs w:val="28"/>
+        </w:rPr>
+        <w:t xml:space="preserve"> i. In </w:t>
+      </w:r>
+      <w:proofErr w:type="spellStart"/>
+      <w:r>
+        <w:rPr>
+          <w:rFonts w:ascii="Times New Roman" w:hAnsi="Times New Roman" w:cs="Times New Roman"/>
+          <w:sz w:val="28"/>
+          <w:szCs w:val="28"/>
+        </w:rPr>
+        <w:t>ra</w:t>
+      </w:r>
+      <w:proofErr w:type="spellEnd"/>
+      <w:r>
+        <w:rPr>
+          <w:rFonts w:ascii="Times New Roman" w:hAnsi="Times New Roman" w:cs="Times New Roman"/>
+          <w:sz w:val="28"/>
+          <w:szCs w:val="28"/>
+        </w:rPr>
+        <w:t xml:space="preserve"> “YES” </w:t>
+      </w:r>
+      <w:proofErr w:type="spellStart"/>
+      <w:r>
+        <w:rPr>
+          <w:rFonts w:ascii="Times New Roman" w:hAnsi="Times New Roman" w:cs="Times New Roman"/>
+          <w:sz w:val="28"/>
+          <w:szCs w:val="28"/>
+        </w:rPr>
+        <w:t>nếu</w:t>
+      </w:r>
+      <w:proofErr w:type="spellEnd"/>
+      <w:r>
+        <w:rPr>
+          <w:rFonts w:ascii="Times New Roman" w:hAnsi="Times New Roman" w:cs="Times New Roman"/>
+          <w:sz w:val="28"/>
+          <w:szCs w:val="28"/>
+        </w:rPr>
+        <w:t xml:space="preserve"> </w:t>
+      </w:r>
+      <w:proofErr w:type="spellStart"/>
+      <w:r>
+        <w:rPr>
+          <w:rFonts w:ascii="Times New Roman" w:hAnsi="Times New Roman" w:cs="Times New Roman"/>
+          <w:sz w:val="28"/>
+          <w:szCs w:val="28"/>
+        </w:rPr>
+        <w:t>có</w:t>
+      </w:r>
+      <w:proofErr w:type="spellEnd"/>
+      <w:r>
+        <w:rPr>
+          <w:rFonts w:ascii="Times New Roman" w:hAnsi="Times New Roman" w:cs="Times New Roman"/>
+          <w:sz w:val="28"/>
+          <w:szCs w:val="28"/>
+        </w:rPr>
+        <w:t xml:space="preserve"> </w:t>
+      </w:r>
+      <w:proofErr w:type="spellStart"/>
+      <w:r>
+        <w:rPr>
+          <w:rFonts w:ascii="Times New Roman" w:hAnsi="Times New Roman" w:cs="Times New Roman"/>
+          <w:sz w:val="28"/>
+          <w:szCs w:val="28"/>
+        </w:rPr>
+        <w:t>thể</w:t>
+      </w:r>
+      <w:proofErr w:type="spellEnd"/>
+      <w:r>
+        <w:rPr>
+          <w:rFonts w:ascii="Times New Roman" w:hAnsi="Times New Roman" w:cs="Times New Roman"/>
+          <w:sz w:val="28"/>
+          <w:szCs w:val="28"/>
+        </w:rPr>
+        <w:t xml:space="preserve"> </w:t>
+      </w:r>
+      <w:proofErr w:type="spellStart"/>
+      <w:r>
+        <w:rPr>
+          <w:rFonts w:ascii="Times New Roman" w:hAnsi="Times New Roman" w:cs="Times New Roman"/>
+          <w:sz w:val="28"/>
+          <w:szCs w:val="28"/>
+        </w:rPr>
+        <w:t>biến</w:t>
+      </w:r>
+      <w:proofErr w:type="spellEnd"/>
+      <w:r>
+        <w:rPr>
+          <w:rFonts w:ascii="Times New Roman" w:hAnsi="Times New Roman" w:cs="Times New Roman"/>
+          <w:sz w:val="28"/>
+          <w:szCs w:val="28"/>
+        </w:rPr>
+        <w:t xml:space="preserve"> a </w:t>
+      </w:r>
+      <w:proofErr w:type="spellStart"/>
+      <w:r>
+        <w:rPr>
+          <w:rFonts w:ascii="Times New Roman" w:hAnsi="Times New Roman" w:cs="Times New Roman"/>
+          <w:sz w:val="28"/>
+          <w:szCs w:val="28"/>
+        </w:rPr>
+        <w:t>thành</w:t>
+      </w:r>
+      <w:proofErr w:type="spellEnd"/>
+      <w:r>
+        <w:rPr>
+          <w:rFonts w:ascii="Times New Roman" w:hAnsi="Times New Roman" w:cs="Times New Roman"/>
+          <w:sz w:val="28"/>
+          <w:szCs w:val="28"/>
+        </w:rPr>
+        <w:t xml:space="preserve"> b </w:t>
+      </w:r>
+      <w:proofErr w:type="spellStart"/>
+      <w:r>
+        <w:rPr>
+          <w:rFonts w:ascii="Times New Roman" w:hAnsi="Times New Roman" w:cs="Times New Roman"/>
+          <w:sz w:val="28"/>
+          <w:szCs w:val="28"/>
+        </w:rPr>
+        <w:t>và</w:t>
+      </w:r>
+      <w:proofErr w:type="spellEnd"/>
+      <w:r>
+        <w:rPr>
+          <w:rFonts w:ascii="Times New Roman" w:hAnsi="Times New Roman" w:cs="Times New Roman"/>
+          <w:sz w:val="28"/>
+          <w:szCs w:val="28"/>
+        </w:rPr>
+        <w:t xml:space="preserve"> “NO” </w:t>
+      </w:r>
+      <w:proofErr w:type="spellStart"/>
+      <w:r>
+        <w:rPr>
+          <w:rFonts w:ascii="Times New Roman" w:hAnsi="Times New Roman" w:cs="Times New Roman"/>
+          <w:sz w:val="28"/>
+          <w:szCs w:val="28"/>
+        </w:rPr>
+        <w:t>nếu</w:t>
+      </w:r>
+      <w:proofErr w:type="spellEnd"/>
+      <w:r>
+        <w:rPr>
+          <w:rFonts w:ascii="Times New Roman" w:hAnsi="Times New Roman" w:cs="Times New Roman"/>
+          <w:sz w:val="28"/>
+          <w:szCs w:val="28"/>
+        </w:rPr>
+        <w:t xml:space="preserve"> </w:t>
+      </w:r>
+      <w:proofErr w:type="spellStart"/>
+      <w:r>
+        <w:rPr>
+          <w:rFonts w:ascii="Times New Roman" w:hAnsi="Times New Roman" w:cs="Times New Roman"/>
+          <w:sz w:val="28"/>
+          <w:szCs w:val="28"/>
+        </w:rPr>
+        <w:t>ngược</w:t>
+      </w:r>
+      <w:proofErr w:type="spellEnd"/>
+      <w:r>
+        <w:rPr>
+          <w:rFonts w:ascii="Times New Roman" w:hAnsi="Times New Roman" w:cs="Times New Roman"/>
+          <w:sz w:val="28"/>
+          <w:szCs w:val="28"/>
+        </w:rPr>
+        <w:t xml:space="preserve"> </w:t>
+      </w:r>
+      <w:proofErr w:type="spellStart"/>
+      <w:r>
+        <w:rPr>
+          <w:rFonts w:ascii="Times New Roman" w:hAnsi="Times New Roman" w:cs="Times New Roman"/>
+          <w:sz w:val="28"/>
+          <w:szCs w:val="28"/>
+        </w:rPr>
+        <w:t>lại</w:t>
+      </w:r>
+      <w:proofErr w:type="spellEnd"/>
+    </w:p>
+    <w:p>
+      <w:pPr>
+        <w:jc w:val="both"/>
+        <w:rPr>
+          <w:rFonts w:ascii="Times New Roman" w:hAnsi="Times New Roman" w:cs="Times New Roman"/>
+          <w:sz w:val="28"/>
+          <w:szCs w:val="28"/>
+        </w:rPr>
+      </w:pPr>
+      <w:proofErr w:type="spellStart"/>
+      <w:r>
+        <w:rPr>
+          <w:rFonts w:ascii="Times New Roman" w:hAnsi="Times New Roman" w:cs="Times New Roman"/>
+          <w:sz w:val="28"/>
+          <w:szCs w:val="28"/>
+        </w:rPr>
+        <w:t>Exampe</w:t>
+      </w:r>
+      <w:proofErr w:type="spellEnd"/>
+    </w:p>
+    <w:tbl>
+      <w:tblPr>
+        <w:tblStyle w:val="TableGrid"/>
+        <w:tblW w:w="0" w:type="auto"/>
+        <w:tblLook w:val="04A0" w:firstRow="1" w:lastRow="0" w:firstColumn="1" w:lastColumn="0" w:noHBand="0" w:noVBand="1"/>
+      </w:tblPr>
+      <w:tblGrid>
+        <w:gridCol w:w="4788"/>
+        <w:gridCol w:w="4788"/>
+      </w:tblGrid>
+      <w:tr>
+        <w:tc>
+          <w:tcPr>
+            <w:tcW w:w="4788" w:type="dxa"/>
+          </w:tcPr>
+          <w:p>
+            <w:pPr>
+              <w:jc w:val="both"/>
+              <w:rPr>
+                <w:rFonts w:ascii="Times New Roman" w:hAnsi="Times New Roman" w:cs="Times New Roman"/>
+                <w:sz w:val="28"/>
+                <w:szCs w:val="28"/>
+              </w:rPr>
+            </w:pPr>
+            <w:r>
+              <w:rPr>
+                <w:rFonts w:ascii="Times New Roman" w:hAnsi="Times New Roman" w:cs="Times New Roman"/>
+                <w:sz w:val="28"/>
+                <w:szCs w:val="28"/>
+              </w:rPr>
+              <w:t>Input</w:t>
+            </w:r>
+          </w:p>
+        </w:tc>
+        <w:tc>
+          <w:tcPr>
+            <w:tcW w:w="4788" w:type="dxa"/>
+          </w:tcPr>
+          <w:p>
+            <w:pPr>
+              <w:jc w:val="both"/>
+              <w:rPr>
+                <w:rFonts w:ascii="Times New Roman" w:hAnsi="Times New Roman" w:cs="Times New Roman"/>
+                <w:sz w:val="28"/>
+                <w:szCs w:val="28"/>
+              </w:rPr>
+            </w:pPr>
+            <w:r>
+              <w:rPr>
+                <w:rFonts w:ascii="Times New Roman" w:hAnsi="Times New Roman" w:cs="Times New Roman"/>
+                <w:sz w:val="28"/>
+                <w:szCs w:val="28"/>
+              </w:rPr>
+              <w:t>Output</w:t>
+            </w:r>
+          </w:p>
+        </w:tc>
+      </w:tr>
+      <w:tr>
+        <w:tc>
+          <w:tcPr>
+            <w:tcW w:w="4788" w:type="dxa"/>
+          </w:tcPr>
+          <w:p>
+            <w:pPr>
+              <w:jc w:val="both"/>
+              <w:rPr>
+                <w:rFonts w:ascii="Times New Roman" w:hAnsi="Times New Roman" w:cs="Times New Roman"/>
+                <w:sz w:val="28"/>
+                <w:szCs w:val="28"/>
+              </w:rPr>
+            </w:pPr>
+            <w:r>
+              <w:rPr>
+                <w:rFonts w:ascii="Times New Roman" w:hAnsi="Times New Roman" w:cs="Times New Roman"/>
+                <w:sz w:val="28"/>
+                <w:szCs w:val="28"/>
+              </w:rPr>
+              <w:t>6</w:t>
+            </w:r>
+          </w:p>
+          <w:p>
+            <w:pPr>
+              <w:jc w:val="both"/>
+              <w:rPr>
+                <w:rFonts w:ascii="Times New Roman" w:hAnsi="Times New Roman" w:cs="Times New Roman"/>
+                <w:sz w:val="28"/>
+                <w:szCs w:val="28"/>
+              </w:rPr>
+            </w:pPr>
+            <w:r>
+              <w:rPr>
+                <w:rFonts w:ascii="Times New Roman" w:hAnsi="Times New Roman" w:cs="Times New Roman"/>
+                <w:sz w:val="28"/>
+                <w:szCs w:val="28"/>
+              </w:rPr>
+              <w:t xml:space="preserve">2 3 </w:t>
+            </w:r>
+          </w:p>
+          <w:p>
+            <w:pPr>
+              <w:jc w:val="both"/>
+              <w:rPr>
+                <w:rFonts w:ascii="Times New Roman" w:hAnsi="Times New Roman" w:cs="Times New Roman"/>
+                <w:sz w:val="28"/>
+                <w:szCs w:val="28"/>
+              </w:rPr>
+            </w:pPr>
+            <w:r>
+              <w:rPr>
+                <w:rFonts w:ascii="Times New Roman" w:hAnsi="Times New Roman" w:cs="Times New Roman"/>
+                <w:sz w:val="28"/>
+                <w:szCs w:val="28"/>
+              </w:rPr>
+              <w:t xml:space="preserve">1 1 </w:t>
+            </w:r>
+          </w:p>
+          <w:p>
+            <w:pPr>
+              <w:jc w:val="both"/>
+              <w:rPr>
+                <w:rFonts w:ascii="Times New Roman" w:hAnsi="Times New Roman" w:cs="Times New Roman"/>
+                <w:sz w:val="28"/>
+                <w:szCs w:val="28"/>
+              </w:rPr>
+            </w:pPr>
+            <w:r>
+              <w:rPr>
+                <w:rFonts w:ascii="Times New Roman" w:hAnsi="Times New Roman" w:cs="Times New Roman"/>
+                <w:sz w:val="28"/>
+                <w:szCs w:val="28"/>
+              </w:rPr>
+              <w:t xml:space="preserve">3 6 </w:t>
+            </w:r>
+          </w:p>
+          <w:p>
+            <w:pPr>
+              <w:jc w:val="both"/>
+              <w:rPr>
+                <w:rFonts w:ascii="Times New Roman" w:hAnsi="Times New Roman" w:cs="Times New Roman"/>
+                <w:sz w:val="28"/>
+                <w:szCs w:val="28"/>
+              </w:rPr>
+            </w:pPr>
+            <w:r>
+              <w:rPr>
+                <w:rFonts w:ascii="Times New Roman" w:hAnsi="Times New Roman" w:cs="Times New Roman"/>
+                <w:sz w:val="28"/>
+                <w:szCs w:val="28"/>
+              </w:rPr>
+              <w:t xml:space="preserve">6 8 </w:t>
+            </w:r>
+          </w:p>
+          <w:p>
+            <w:pPr>
+              <w:jc w:val="both"/>
+              <w:rPr>
+                <w:rFonts w:ascii="Times New Roman" w:hAnsi="Times New Roman" w:cs="Times New Roman"/>
+                <w:sz w:val="28"/>
+                <w:szCs w:val="28"/>
+              </w:rPr>
+            </w:pPr>
+            <w:r>
+              <w:rPr>
+                <w:rFonts w:ascii="Times New Roman" w:hAnsi="Times New Roman" w:cs="Times New Roman"/>
+                <w:sz w:val="28"/>
+                <w:szCs w:val="28"/>
+              </w:rPr>
+              <w:t xml:space="preserve">1 2 </w:t>
+            </w:r>
+          </w:p>
+          <w:p>
+            <w:pPr>
+              <w:jc w:val="both"/>
+              <w:rPr>
+                <w:rFonts w:ascii="Times New Roman" w:hAnsi="Times New Roman" w:cs="Times New Roman"/>
+                <w:sz w:val="28"/>
+                <w:szCs w:val="28"/>
+              </w:rPr>
+            </w:pPr>
+            <w:r>
+              <w:rPr>
+                <w:rFonts w:ascii="Times New Roman" w:hAnsi="Times New Roman" w:cs="Times New Roman"/>
+                <w:sz w:val="28"/>
+                <w:szCs w:val="28"/>
+              </w:rPr>
+              <w:t>4 1</w:t>
+            </w:r>
+          </w:p>
+        </w:tc>
+        <w:tc>
+          <w:tcPr>
+            <w:tcW w:w="4788" w:type="dxa"/>
+          </w:tcPr>
+          <w:p>
+            <w:pPr>
+              <w:jc w:val="both"/>
+              <w:rPr>
+                <w:rFonts w:ascii="Times New Roman" w:hAnsi="Times New Roman" w:cs="Times New Roman"/>
+                <w:sz w:val="28"/>
+                <w:szCs w:val="28"/>
+              </w:rPr>
+            </w:pPr>
+          </w:p>
+          <w:p>
+            <w:pPr>
+              <w:jc w:val="both"/>
+              <w:rPr>
+                <w:rFonts w:ascii="Times New Roman" w:hAnsi="Times New Roman" w:cs="Times New Roman"/>
+                <w:sz w:val="28"/>
+                <w:szCs w:val="28"/>
+              </w:rPr>
+            </w:pPr>
+            <w:bookmarkStart w:id="0" w:name="_GoBack"/>
+            <w:bookmarkEnd w:id="0"/>
+            <w:r>
+              <w:rPr>
+                <w:rFonts w:ascii="Times New Roman" w:hAnsi="Times New Roman" w:cs="Times New Roman"/>
+                <w:sz w:val="28"/>
+                <w:szCs w:val="28"/>
+              </w:rPr>
+              <w:t>YES</w:t>
+            </w:r>
+          </w:p>
+          <w:p>
+            <w:pPr>
+              <w:jc w:val="both"/>
+              <w:rPr>
+                <w:rFonts w:ascii="Times New Roman" w:hAnsi="Times New Roman" w:cs="Times New Roman"/>
+                <w:sz w:val="28"/>
+                <w:szCs w:val="28"/>
+              </w:rPr>
+            </w:pPr>
+            <w:r>
+              <w:rPr>
+                <w:rFonts w:ascii="Times New Roman" w:hAnsi="Times New Roman" w:cs="Times New Roman"/>
+                <w:sz w:val="28"/>
+                <w:szCs w:val="28"/>
+              </w:rPr>
+              <w:t>YES</w:t>
+            </w:r>
+          </w:p>
+          <w:p>
+            <w:pPr>
+              <w:jc w:val="both"/>
+              <w:rPr>
+                <w:rFonts w:ascii="Times New Roman" w:hAnsi="Times New Roman" w:cs="Times New Roman"/>
+                <w:sz w:val="28"/>
+                <w:szCs w:val="28"/>
+              </w:rPr>
+            </w:pPr>
+            <w:r>
+              <w:rPr>
+                <w:rFonts w:ascii="Times New Roman" w:hAnsi="Times New Roman" w:cs="Times New Roman"/>
+                <w:sz w:val="28"/>
+                <w:szCs w:val="28"/>
+              </w:rPr>
+              <w:t>NO</w:t>
+            </w:r>
+          </w:p>
+          <w:p>
+            <w:pPr>
+              <w:jc w:val="both"/>
+              <w:rPr>
+                <w:rFonts w:ascii="Times New Roman" w:hAnsi="Times New Roman" w:cs="Times New Roman"/>
+                <w:sz w:val="28"/>
+                <w:szCs w:val="28"/>
+              </w:rPr>
+            </w:pPr>
+            <w:r>
+              <w:rPr>
+                <w:rFonts w:ascii="Times New Roman" w:hAnsi="Times New Roman" w:cs="Times New Roman"/>
+                <w:sz w:val="28"/>
+                <w:szCs w:val="28"/>
+              </w:rPr>
+              <w:t>YES</w:t>
+            </w:r>
+          </w:p>
+          <w:p>
+            <w:pPr>
+              <w:jc w:val="both"/>
+              <w:rPr>
+                <w:rFonts w:ascii="Times New Roman" w:hAnsi="Times New Roman" w:cs="Times New Roman"/>
+                <w:sz w:val="28"/>
+                <w:szCs w:val="28"/>
+              </w:rPr>
+            </w:pPr>
+            <w:r>
+              <w:rPr>
+                <w:rFonts w:ascii="Times New Roman" w:hAnsi="Times New Roman" w:cs="Times New Roman"/>
+                <w:sz w:val="28"/>
+                <w:szCs w:val="28"/>
+              </w:rPr>
+              <w:t>NO</w:t>
+            </w:r>
+          </w:p>
+          <w:p>
+            <w:pPr>
+              <w:jc w:val="both"/>
+              <w:rPr>
+                <w:rFonts w:ascii="Times New Roman" w:hAnsi="Times New Roman" w:cs="Times New Roman"/>
+                <w:sz w:val="28"/>
+                <w:szCs w:val="28"/>
+              </w:rPr>
+            </w:pPr>
+            <w:r>
+              <w:rPr>
+                <w:rFonts w:ascii="Times New Roman" w:hAnsi="Times New Roman" w:cs="Times New Roman"/>
+                <w:sz w:val="28"/>
+                <w:szCs w:val="28"/>
+              </w:rPr>
+              <w:t>YES</w:t>
+            </w:r>
+          </w:p>
+        </w:tc>
+      </w:tr>
+    </w:tbl>
+    <w:p>
+      <w:pPr>
+        <w:jc w:val="both"/>
+        <w:rPr>
+          <w:rFonts w:ascii="Times New Roman" w:hAnsi="Times New Roman" w:cs="Times New Roman"/>
+          <w:sz w:val="28"/>
+          <w:szCs w:val="28"/>
+        </w:rPr>
+      </w:pPr>
     </w:p>
     <w:sectPr>
       <w:pgSz w:w="12240" w:h="15840"/>
@@ -2506,6 +3189,7 @@
   <w:style w:type="character" w:default="1" w:styleId="DefaultParagraphFont">
     <w:name w:val="Default Paragraph Font"/>
     <w:uiPriority w:val="1"/>
+    <w:semiHidden/>
     <w:unhideWhenUsed/>
   </w:style>
   <w:style w:type="table" w:default="1" w:styleId="TableNormal">
@@ -2539,6 +3223,32 @@
       <w:ind w:left="720"/>
       <w:contextualSpacing/>
     </w:pPr>
+  </w:style>
+  <w:style w:type="table" w:styleId="TableGrid">
+    <w:name w:val="Table Grid"/>
+    <w:basedOn w:val="TableNormal"/>
+    <w:uiPriority w:val="59"/>
+    <w:rsid w:val="00D00C9A"/>
+    <w:pPr>
+      <w:spacing w:after="0" w:line="240" w:lineRule="auto"/>
+    </w:pPr>
+    <w:tblPr>
+      <w:tblInd w:w="0" w:type="dxa"/>
+      <w:tblBorders>
+        <w:top w:val="single" w:sz="4" w:space="0" w:color="auto"/>
+        <w:left w:val="single" w:sz="4" w:space="0" w:color="auto"/>
+        <w:bottom w:val="single" w:sz="4" w:space="0" w:color="auto"/>
+        <w:right w:val="single" w:sz="4" w:space="0" w:color="auto"/>
+        <w:insideH w:val="single" w:sz="4" w:space="0" w:color="auto"/>
+        <w:insideV w:val="single" w:sz="4" w:space="0" w:color="auto"/>
+      </w:tblBorders>
+      <w:tblCellMar>
+        <w:top w:w="0" w:type="dxa"/>
+        <w:left w:w="108" w:type="dxa"/>
+        <w:bottom w:w="0" w:type="dxa"/>
+        <w:right w:w="108" w:type="dxa"/>
+      </w:tblCellMar>
+    </w:tblPr>
   </w:style>
 </w:styles>
 </file>
@@ -2706,6 +3416,7 @@
   <w:style w:type="character" w:default="1" w:styleId="DefaultParagraphFont">
     <w:name w:val="Default Paragraph Font"/>
     <w:uiPriority w:val="1"/>
+    <w:semiHidden/>
     <w:unhideWhenUsed/>
   </w:style>
   <w:style w:type="table" w:default="1" w:styleId="TableNormal">
@@ -2739,6 +3450,32 @@
       <w:ind w:left="720"/>
       <w:contextualSpacing/>
     </w:pPr>
+  </w:style>
+  <w:style w:type="table" w:styleId="TableGrid">
+    <w:name w:val="Table Grid"/>
+    <w:basedOn w:val="TableNormal"/>
+    <w:uiPriority w:val="59"/>
+    <w:rsid w:val="00D00C9A"/>
+    <w:pPr>
+      <w:spacing w:after="0" w:line="240" w:lineRule="auto"/>
+    </w:pPr>
+    <w:tblPr>
+      <w:tblInd w:w="0" w:type="dxa"/>
+      <w:tblBorders>
+        <w:top w:val="single" w:sz="4" w:space="0" w:color="auto"/>
+        <w:left w:val="single" w:sz="4" w:space="0" w:color="auto"/>
+        <w:bottom w:val="single" w:sz="4" w:space="0" w:color="auto"/>
+        <w:right w:val="single" w:sz="4" w:space="0" w:color="auto"/>
+        <w:insideH w:val="single" w:sz="4" w:space="0" w:color="auto"/>
+        <w:insideV w:val="single" w:sz="4" w:space="0" w:color="auto"/>
+      </w:tblBorders>
+      <w:tblCellMar>
+        <w:top w:w="0" w:type="dxa"/>
+        <w:left w:w="108" w:type="dxa"/>
+        <w:bottom w:w="0" w:type="dxa"/>
+        <w:right w:w="108" w:type="dxa"/>
+      </w:tblCellMar>
+    </w:tblPr>
   </w:style>
 </w:styles>
 </file>

</xml_diff>